<commit_message>
Added regression test for PDF parsing
</commit_message>
<xml_diff>
--- a/data/Questionario_exemplo_parser_no_images.docx
+++ b/data/Questionario_exemplo_parser_no_images.docx
@@ -1151,15 +1151,7 @@
           <w:sz w:val="22"/>
           <w:szCs w:val="22"/>
         </w:rPr>
-        <w:t xml:space="preserve">opção </w:t>
-      </w:r>
-      <w:r>
-        <w:rPr>
-          <w:rFonts w:ascii="Arial" w:hAnsi="Arial" w:cs="Arial"/>
-          <w:sz w:val="22"/>
-          <w:szCs w:val="22"/>
-        </w:rPr>
-        <w:t>c</w:t>
+        <w:t>opção c</w:t>
       </w:r>
     </w:p>
     <w:p>
@@ -1195,15 +1187,7 @@
           <w:sz w:val="22"/>
           <w:szCs w:val="22"/>
         </w:rPr>
-        <w:t xml:space="preserve">opção </w:t>
-      </w:r>
-      <w:r>
-        <w:rPr>
-          <w:rFonts w:ascii="Arial" w:hAnsi="Arial" w:cs="Arial"/>
-          <w:sz w:val="22"/>
-          <w:szCs w:val="22"/>
-        </w:rPr>
-        <w:t>d</w:t>
+        <w:t>opção d</w:t>
       </w:r>
     </w:p>
     <w:p>
@@ -1239,15 +1223,7 @@
           <w:sz w:val="22"/>
           <w:szCs w:val="22"/>
         </w:rPr>
-        <w:t xml:space="preserve">opção </w:t>
-      </w:r>
-      <w:r>
-        <w:rPr>
-          <w:rFonts w:ascii="Arial" w:hAnsi="Arial" w:cs="Arial"/>
-          <w:sz w:val="22"/>
-          <w:szCs w:val="22"/>
-        </w:rPr>
-        <w:t>e</w:t>
+        <w:t>opção e</w:t>
       </w:r>
     </w:p>
     <w:p>
@@ -1293,15 +1269,7 @@
           <w:sz w:val="22"/>
           <w:szCs w:val="22"/>
         </w:rPr>
-        <w:t xml:space="preserve">opção </w:t>
-      </w:r>
-      <w:r>
-        <w:rPr>
-          <w:rFonts w:ascii="Arial" w:hAnsi="Arial" w:cs="Arial"/>
-          <w:sz w:val="22"/>
-          <w:szCs w:val="22"/>
-        </w:rPr>
-        <w:t>f</w:t>
+        <w:t>opção f</w:t>
       </w:r>
     </w:p>
     <w:p>
@@ -1463,15 +1431,7 @@
           <w:sz w:val="22"/>
           <w:szCs w:val="22"/>
         </w:rPr>
-        <w:t xml:space="preserve">opção </w:t>
-      </w:r>
-      <w:r>
-        <w:rPr>
-          <w:rFonts w:ascii="Arial" w:hAnsi="Arial" w:cs="Arial"/>
-          <w:sz w:val="22"/>
-          <w:szCs w:val="22"/>
-        </w:rPr>
-        <w:t>a</w:t>
+        <w:t>opção a</w:t>
       </w:r>
     </w:p>
     <w:p>
@@ -1553,15 +1513,7 @@
           <w:sz w:val="22"/>
           <w:szCs w:val="22"/>
         </w:rPr>
-        <w:t xml:space="preserve">opção </w:t>
-      </w:r>
-      <w:r>
-        <w:rPr>
-          <w:rFonts w:ascii="Arial" w:hAnsi="Arial" w:cs="Arial"/>
-          <w:sz w:val="22"/>
-          <w:szCs w:val="22"/>
-        </w:rPr>
-        <w:t>c</w:t>
+        <w:t>opção c</w:t>
       </w:r>
     </w:p>
     <w:p>
@@ -1597,15 +1549,7 @@
           <w:sz w:val="22"/>
           <w:szCs w:val="22"/>
         </w:rPr>
-        <w:t xml:space="preserve">opção </w:t>
-      </w:r>
-      <w:r>
-        <w:rPr>
-          <w:rFonts w:ascii="Arial" w:hAnsi="Arial" w:cs="Arial"/>
-          <w:sz w:val="22"/>
-          <w:szCs w:val="22"/>
-        </w:rPr>
-        <w:t>d</w:t>
+        <w:t>opção d</w:t>
       </w:r>
     </w:p>
     <w:p>
@@ -1651,15 +1595,7 @@
           <w:sz w:val="22"/>
           <w:szCs w:val="22"/>
         </w:rPr>
-        <w:t>opção</w:t>
-      </w:r>
-      <w:r>
-        <w:rPr>
-          <w:rFonts w:ascii="Arial" w:hAnsi="Arial" w:cs="Arial"/>
-          <w:sz w:val="22"/>
-          <w:szCs w:val="22"/>
-        </w:rPr>
-        <w:t xml:space="preserve"> e</w:t>
+        <w:t>opção e</w:t>
       </w:r>
     </w:p>
     <w:p>
@@ -1839,12 +1775,77 @@
     <w:p>
       <w:pPr>
         <w:jc w:val="center"/>
-      </w:pPr>
-      <w:r>
         <w:rPr>
           <w:noProof/>
         </w:rPr>
+      </w:pPr>
+      <w:r>
+        <w:rPr>
+          <w:noProof/>
+        </w:rPr>
         <w:t>Formula</w:t>
+      </w:r>
+    </w:p>
+    <w:p>
+      <w:pPr>
+        <w:jc w:val="center"/>
+        <w:rPr>
+          <w:noProof/>
+        </w:rPr>
+      </w:pPr>
+    </w:p>
+    <w:p>
+      <w:pPr>
+        <w:jc w:val="center"/>
+      </w:pPr>
+      <w:r>
+        <w:rPr>
+          <w:noProof/>
+        </w:rPr>
+        <w:drawing>
+          <wp:inline distT="0" distB="0" distL="0" distR="0" wp14:anchorId="40897B4D" wp14:editId="754C0E8A">
+            <wp:extent cx="2699385" cy="1031240"/>
+            <wp:effectExtent l="0" t="0" r="0" b="0"/>
+            <wp:docPr id="13" name="Picture"/>
+            <wp:cNvGraphicFramePr>
+              <a:graphicFrameLocks xmlns:a="http://schemas.openxmlformats.org/drawingml/2006/main" noChangeAspect="1"/>
+            </wp:cNvGraphicFramePr>
+            <a:graphic xmlns:a="http://schemas.openxmlformats.org/drawingml/2006/main">
+              <a:graphicData uri="http://schemas.openxmlformats.org/drawingml/2006/picture">
+                <pic:pic xmlns:pic="http://schemas.openxmlformats.org/drawingml/2006/picture">
+                  <pic:nvPicPr>
+                    <pic:cNvPr id="12" name="Picture"/>
+                    <pic:cNvPicPr>
+                      <a:picLocks noChangeAspect="1" noChangeArrowheads="1"/>
+                    </pic:cNvPicPr>
+                  </pic:nvPicPr>
+                  <pic:blipFill>
+                    <a:blip r:embed="rId4"/>
+                    <a:stretch>
+                      <a:fillRect/>
+                    </a:stretch>
+                  </pic:blipFill>
+                  <pic:spPr bwMode="auto">
+                    <a:xfrm>
+                      <a:off x="0" y="0"/>
+                      <a:ext cx="2699385" cy="1031240"/>
+                    </a:xfrm>
+                    <a:prstGeom prst="rect">
+                      <a:avLst/>
+                    </a:prstGeom>
+                    <a:noFill/>
+                    <a:ln w="9525">
+                      <a:noFill/>
+                      <a:miter lim="800000"/>
+                      <a:headEnd/>
+                      <a:tailEnd/>
+                    </a:ln>
+                  </pic:spPr>
+                </pic:pic>
+              </a:graphicData>
+            </a:graphic>
+          </wp:inline>
+        </w:drawing>
       </w:r>
     </w:p>
     <w:p>
@@ -2116,6 +2117,7 @@
           <w:sz w:val="22"/>
           <w:szCs w:val="22"/>
         </w:rPr>
+        <w:lastRenderedPageBreak/>
         <w:t>Exercise  6)</w:t>
       </w:r>
       <w:bookmarkStart w:id="5" w:name="_GoBack23"/>
@@ -2226,7 +2228,6 @@
           <w:sz w:val="22"/>
           <w:szCs w:val="22"/>
         </w:rPr>
-        <w:lastRenderedPageBreak/>
         <w:t>d) Apenas colocar as dicas uma embaixo da outra.</w:t>
       </w:r>
     </w:p>

</xml_diff>